<commit_message>
guías de usuario aportaciones estatales
</commit_message>
<xml_diff>
--- a/PAUA/16 GUIAS DE USUARIOS/Version 1/ADMINISTRACIÓN DE AYUDAS.docx
+++ b/PAUA/16 GUIAS DE USUARIOS/Version 1/ADMINISTRACIÓN DE AYUDAS.docx
@@ -11,6 +11,8 @@
           <w:lang w:val="es-MX" w:eastAsia="es-MX"/>
         </w:rPr>
       </w:pPr>
+      <w:bookmarkStart w:id="0" w:name="_GoBack"/>
+      <w:bookmarkEnd w:id="0"/>
       <w:r>
         <w:rPr>
           <w:noProof/>
@@ -594,8 +596,6 @@
         </w:rPr>
         <w:t>ADMINISTRACIÓN DE AYUDAS</w:t>
       </w:r>
-      <w:bookmarkStart w:id="0" w:name="_GoBack"/>
-      <w:bookmarkEnd w:id="0"/>
       <w:r>
         <w:rPr>
           <w:rFonts w:ascii="Arial" w:hAnsi="Arial" w:cs="Arial"/>
@@ -1703,7 +1703,7 @@
                 <w:sz w:val="24"/>
                 <w:szCs w:val="24"/>
               </w:rPr>
-              <w:t>6</w:t>
+              <w:t>7</w:t>
             </w:r>
             <w:r>
               <w:rPr>
@@ -1787,7 +1787,7 @@
                 <w:sz w:val="24"/>
                 <w:szCs w:val="24"/>
               </w:rPr>
-              <w:t>9</w:t>
+              <w:t>10</w:t>
             </w:r>
             <w:r>
               <w:rPr>
@@ -7177,7 +7177,7 @@
                 <w:noProof/>
                 <w:color w:val="FFFFFF" w:themeColor="background1"/>
               </w:rPr>
-              <w:t>2</w:t>
+              <w:t>11</w:t>
             </w:r>
             <w:r>
               <w:rPr>
@@ -9392,7 +9392,7 @@
 </file>
 
 <file path=customXml/itemProps1.xml><?xml version="1.0" encoding="utf-8"?>
-<ds:datastoreItem xmlns:ds="http://schemas.openxmlformats.org/officeDocument/2006/customXml" ds:itemID="{5EC588CE-EDBA-494D-8633-33373F4D8868}">
+<ds:datastoreItem xmlns:ds="http://schemas.openxmlformats.org/officeDocument/2006/customXml" ds:itemID="{43DBAD34-177A-4987-8D9A-2AF3C58378E5}">
   <ds:schemaRefs>
     <ds:schemaRef ds:uri="http://schemas.openxmlformats.org/officeDocument/2006/bibliography"/>
   </ds:schemaRefs>

</xml_diff>